<commit_message>
Final report last edits
Final report last edits
</commit_message>
<xml_diff>
--- a/40_docs/EDITED_The Impact of Opioid Control Policies.docx
+++ b/40_docs/EDITED_The Impact of Opioid Control Policies.docx
@@ -41,7 +41,7 @@
           <w:color w:val="000000" w:themeColor="text1"/>
         </w:rPr>
         <w:pict w14:anchorId="1DDD5F3F">
-          <v:rect id="_x0000_i1027" alt="" style="width:468pt;height:.05pt;mso-width-percent:0;mso-height-percent:0;mso-width-percent:0;mso-height-percent:0" o:hralign="center" o:hrstd="t" o:hr="t" fillcolor="#a0a0a0" stroked="f"/>
+          <v:rect id="_x0000_i1025" alt="" style="width:468pt;height:.05pt;mso-width-percent:0;mso-height-percent:0;mso-width-percent:0;mso-height-percent:0" o:hralign="center" o:hrstd="t" o:hr="t" fillcolor="#a0a0a0" stroked="f"/>
         </w:pict>
       </w:r>
     </w:p>
@@ -78,49 +78,7 @@
           <w:sz w:val="20"/>
           <w:szCs w:val="20"/>
         </w:rPr>
-        <w:t xml:space="preserve"> Hu</w:t>
-      </w:r>
-      <w:r>
-        <w:rPr>
-          <w:color w:val="000000" w:themeColor="text1"/>
-          <w:sz w:val="20"/>
-          <w:szCs w:val="20"/>
-        </w:rPr>
-        <w:t xml:space="preserve">, Emma Mavis, </w:t>
-      </w:r>
-      <w:r>
-        <w:rPr>
-          <w:color w:val="000000" w:themeColor="text1"/>
-          <w:sz w:val="20"/>
-          <w:szCs w:val="20"/>
-        </w:rPr>
-        <w:t>Fides Schwartz</w:t>
-      </w:r>
-      <w:r>
-        <w:rPr>
-          <w:color w:val="000000" w:themeColor="text1"/>
-          <w:sz w:val="20"/>
-          <w:szCs w:val="20"/>
-        </w:rPr>
-        <w:t xml:space="preserve">, </w:t>
-      </w:r>
-      <w:proofErr w:type="spellStart"/>
-      <w:r>
-        <w:rPr>
-          <w:color w:val="000000" w:themeColor="text1"/>
-          <w:sz w:val="20"/>
-          <w:szCs w:val="20"/>
-        </w:rPr>
-        <w:t>Yongxin</w:t>
-      </w:r>
-      <w:proofErr w:type="spellEnd"/>
-      <w:r>
-        <w:rPr>
-          <w:color w:val="000000" w:themeColor="text1"/>
-          <w:sz w:val="20"/>
-          <w:szCs w:val="20"/>
-        </w:rPr>
-        <w:t xml:space="preserve"> Tan</w:t>
+        <w:t xml:space="preserve"> Hu, Emma Mavis, Fides Schwartz, Yongxin Tan</w:t>
       </w:r>
     </w:p>
     <w:p>
@@ -1289,14 +1247,37 @@
           <w:szCs w:val="22"/>
         </w:rPr>
       </w:pPr>
-      <w:r>
-        <w:rPr>
-          <w:i/>
-          <w:iCs/>
-          <w:color w:val="000000" w:themeColor="text1"/>
-          <w:sz w:val="22"/>
-          <w:szCs w:val="22"/>
-        </w:rPr>
+    </w:p>
+    <w:p>
+      <w:pPr>
+        <w:rPr>
+          <w:i/>
+          <w:iCs/>
+          <w:color w:val="000000" w:themeColor="text1"/>
+          <w:sz w:val="22"/>
+          <w:szCs w:val="22"/>
+        </w:rPr>
+      </w:pPr>
+    </w:p>
+    <w:p>
+      <w:pPr>
+        <w:rPr>
+          <w:i/>
+          <w:iCs/>
+          <w:color w:val="000000" w:themeColor="text1"/>
+          <w:sz w:val="22"/>
+          <w:szCs w:val="22"/>
+        </w:rPr>
+      </w:pPr>
+      <w:r>
+        <w:rPr>
+          <w:i/>
+          <w:iCs/>
+          <w:color w:val="000000" w:themeColor="text1"/>
+          <w:sz w:val="22"/>
+          <w:szCs w:val="22"/>
+        </w:rPr>
+        <w:lastRenderedPageBreak/>
         <w:t>Drug Shipment Data</w:t>
       </w:r>
     </w:p>
@@ -1324,7 +1305,6 @@
           <w:sz w:val="22"/>
           <w:szCs w:val="22"/>
         </w:rPr>
-        <w:lastRenderedPageBreak/>
         <w:t>The Washington Post sifted through nearly 500 million transactions from 2006 through 2014 that are detailed in the Drug Enforcement Administration’s (DEA) database and analyzed shipments of oxycodone and hydrocodone pills, which account for three-quarters of the total opioid poll shipments to pharmacies. The Post has made this data available at the country and state levels to help the public understand the impact of years of prescription pill shipments on their communities. The entire data set is a large TSV file that is greater than 80 GB containing 43 measured variables.</w:t>
       </w:r>
     </w:p>
@@ -1441,15 +1421,6 @@
     <w:p>
       <w:pPr>
         <w:rPr>
-          <w:color w:val="000000" w:themeColor="text1"/>
-          <w:sz w:val="22"/>
-          <w:szCs w:val="22"/>
-        </w:rPr>
-      </w:pPr>
-    </w:p>
-    <w:p>
-      <w:pPr>
-        <w:rPr>
           <w:b/>
           <w:bCs/>
           <w:color w:val="000000" w:themeColor="text1"/>
@@ -1518,6 +1489,7 @@
           <w:sz w:val="22"/>
           <w:szCs w:val="22"/>
         </w:rPr>
+        <w:lastRenderedPageBreak/>
         <w:drawing>
           <wp:inline distT="0" distB="0" distL="0" distR="0" wp14:anchorId="0AEC498F" wp14:editId="46F86A71">
             <wp:extent cx="5247121" cy="2869660"/>
@@ -1563,12 +1535,21 @@
     </w:p>
     <w:p>
       <w:pPr>
-        <w:rPr>
-          <w:color w:val="000000" w:themeColor="text1"/>
-          <w:sz w:val="22"/>
-          <w:szCs w:val="22"/>
-        </w:rPr>
-      </w:pPr>
+        <w:ind w:firstLine="720"/>
+        <w:rPr>
+          <w:color w:val="000000" w:themeColor="text1"/>
+          <w:sz w:val="22"/>
+          <w:szCs w:val="22"/>
+        </w:rPr>
+      </w:pPr>
+      <w:r>
+        <w:rPr>
+          <w:color w:val="000000" w:themeColor="text1"/>
+          <w:sz w:val="22"/>
+          <w:szCs w:val="22"/>
+        </w:rPr>
+        <w:t>The lowest number of reported deaths was in Texas, while Florida had the highest number of deaths related to opioid overdoses, which may reflect the number of citizens in these states. The averages for our target states and the comparisons are quite similar, which makes us more confident in our selection.</w:t>
+      </w:r>
     </w:p>
     <w:p>
       <w:pPr>
@@ -1640,6 +1621,48 @@
     </w:p>
     <w:p>
       <w:pPr>
+        <w:ind w:firstLine="720"/>
+        <w:rPr>
+          <w:color w:val="000000" w:themeColor="text1"/>
+          <w:sz w:val="22"/>
+          <w:szCs w:val="22"/>
+        </w:rPr>
+      </w:pPr>
+      <w:r>
+        <w:rPr>
+          <w:color w:val="000000" w:themeColor="text1"/>
+          <w:sz w:val="22"/>
+          <w:szCs w:val="22"/>
+        </w:rPr>
+        <w:t xml:space="preserve">The mean number of </w:t>
+      </w:r>
+      <w:r>
+        <w:rPr>
+          <w:color w:val="000000" w:themeColor="text1"/>
+          <w:sz w:val="22"/>
+          <w:szCs w:val="22"/>
+        </w:rPr>
+        <w:t xml:space="preserve">opioid </w:t>
+      </w:r>
+      <w:r>
+        <w:rPr>
+          <w:color w:val="000000" w:themeColor="text1"/>
+          <w:sz w:val="22"/>
+          <w:szCs w:val="22"/>
+        </w:rPr>
+        <w:t>shipments</w:t>
+      </w:r>
+      <w:r>
+        <w:rPr>
+          <w:color w:val="000000" w:themeColor="text1"/>
+          <w:sz w:val="22"/>
+          <w:szCs w:val="22"/>
+        </w:rPr>
+        <w:t xml:space="preserve"> in Washington and Florida were lower than their comparison states, which may be relevant to our analysis. While Florida had the lowest number of shipments on average, it also had the highest maximum.</w:t>
+      </w:r>
+    </w:p>
+    <w:p>
+      <w:pPr>
         <w:rPr>
           <w:color w:val="000000" w:themeColor="text1"/>
           <w:sz w:val="22"/>
@@ -1655,12 +1678,58 @@
           <w:color w:val="000000" w:themeColor="text1"/>
         </w:rPr>
       </w:pPr>
-      <w:r>
+    </w:p>
+    <w:p>
+      <w:pPr>
         <w:rPr>
           <w:b/>
           <w:bCs/>
           <w:color w:val="000000" w:themeColor="text1"/>
         </w:rPr>
+      </w:pPr>
+    </w:p>
+    <w:p>
+      <w:pPr>
+        <w:rPr>
+          <w:b/>
+          <w:bCs/>
+          <w:color w:val="000000" w:themeColor="text1"/>
+        </w:rPr>
+      </w:pPr>
+    </w:p>
+    <w:p>
+      <w:pPr>
+        <w:rPr>
+          <w:b/>
+          <w:bCs/>
+          <w:color w:val="000000" w:themeColor="text1"/>
+        </w:rPr>
+      </w:pPr>
+    </w:p>
+    <w:p>
+      <w:pPr>
+        <w:rPr>
+          <w:b/>
+          <w:bCs/>
+          <w:color w:val="000000" w:themeColor="text1"/>
+        </w:rPr>
+      </w:pPr>
+    </w:p>
+    <w:p>
+      <w:pPr>
+        <w:rPr>
+          <w:b/>
+          <w:bCs/>
+          <w:color w:val="000000" w:themeColor="text1"/>
+        </w:rPr>
+      </w:pPr>
+      <w:r>
+        <w:rPr>
+          <w:b/>
+          <w:bCs/>
+          <w:color w:val="000000" w:themeColor="text1"/>
+        </w:rPr>
+        <w:lastRenderedPageBreak/>
         <w:t xml:space="preserve">Overdose Death Rate </w:t>
       </w:r>
       <w:r>
@@ -1825,7 +1894,7 @@
                 <v:stroke joinstyle="miter"/>
                 <v:path gradientshapeok="t" o:connecttype="rect"/>
               </v:shapetype>
-              <v:shape id="Text Box 13" o:spid="_x0000_s1026" type="#_x0000_t202" style="position:absolute;left:0;text-align:left;margin-left:-39.05pt;margin-top:156.25pt;width:99.55pt;height:29.1pt;z-index:251659264;visibility:visible;mso-wrap-style:square;mso-wrap-distance-left:9pt;mso-wrap-distance-top:0;mso-wrap-distance-right:9pt;mso-wrap-distance-bottom:0;mso-position-horizontal:absolute;mso-position-horizontal-relative:text;mso-position-vertical:absolute;mso-position-vertical-relative:text;v-text-anchor:top" o:gfxdata="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" fillcolor="white [3201]" stroked="f" strokeweight=".5pt">
+              <v:shape id="Text Box 13" o:spid="_x0000_s1026" type="#_x0000_t202" style="position:absolute;left:0;text-align:left;margin-left:-39.05pt;margin-top:156.25pt;width:99.55pt;height:29.1pt;z-index:251659264;visibility:visible;mso-wrap-style:square;mso-wrap-distance-left:9pt;mso-wrap-distance-top:0;mso-wrap-distance-right:9pt;mso-wrap-distance-bottom:0;mso-position-horizontal:absolute;mso-position-horizontal-relative:text;mso-position-vertical:absolute;mso-position-vertical-relative:text;v-text-anchor:top" o:gfxdata="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" fillcolor="white [3201]" stroked="f" strokeweight=".5pt">
                 <v:textbox>
                   <w:txbxContent>
                     <w:p>
@@ -2127,27 +2196,7 @@
                                 <w:sz w:val="16"/>
                                 <w:szCs w:val="16"/>
                               </w:rPr>
-                              <w:t>Washington</w:t>
-                            </w:r>
-                            <w:r>
-                              <w:rPr>
-                                <w:rFonts w:asciiTheme="minorHAnsi" w:hAnsiTheme="minorHAnsi" w:cstheme="minorHAnsi"/>
-                                <w:i/>
-                                <w:iCs/>
-                                <w:sz w:val="16"/>
-                                <w:szCs w:val="16"/>
-                              </w:rPr>
-                              <w:t xml:space="preserve"> before and after 201</w:t>
-                            </w:r>
-                            <w:r>
-                              <w:rPr>
-                                <w:rFonts w:asciiTheme="minorHAnsi" w:hAnsiTheme="minorHAnsi" w:cstheme="minorHAnsi"/>
-                                <w:i/>
-                                <w:iCs/>
-                                <w:sz w:val="16"/>
-                                <w:szCs w:val="16"/>
-                              </w:rPr>
-                              <w:t>2</w:t>
+                              <w:t>Washington before and after 2012</w:t>
                             </w:r>
                           </w:p>
                         </w:txbxContent>
@@ -2166,7 +2215,7 @@
           </mc:Choice>
           <mc:Fallback>
             <w:pict>
-              <v:shape w14:anchorId="15DF37CB" id="Text Box 15" o:spid="_x0000_s1027" type="#_x0000_t202" style="position:absolute;margin-left:356.65pt;margin-top:1.9pt;width:99.55pt;height:29.1pt;z-index:251663360;visibility:visible;mso-wrap-style:square;mso-wrap-distance-left:9pt;mso-wrap-distance-top:0;mso-wrap-distance-right:9pt;mso-wrap-distance-bottom:0;mso-position-horizontal:absolute;mso-position-horizontal-relative:text;mso-position-vertical:absolute;mso-position-vertical-relative:text;v-text-anchor:top" o:gfxdata="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" fillcolor="white [3201]" stroked="f" strokeweight=".5pt">
+              <v:shape w14:anchorId="15DF37CB" id="Text Box 15" o:spid="_x0000_s1027" type="#_x0000_t202" style="position:absolute;margin-left:356.65pt;margin-top:1.9pt;width:99.55pt;height:29.1pt;z-index:251663360;visibility:visible;mso-wrap-style:square;mso-wrap-distance-left:9pt;mso-wrap-distance-top:0;mso-wrap-distance-right:9pt;mso-wrap-distance-bottom:0;mso-position-horizontal:absolute;mso-position-horizontal-relative:text;mso-position-vertical:absolute;mso-position-vertical-relative:text;v-text-anchor:top" o:gfxdata="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" fillcolor="white [3201]" stroked="f" strokeweight=".5pt">
                 <v:textbox>
                   <w:txbxContent>
                     <w:p>
@@ -2208,27 +2257,7 @@
                           <w:sz w:val="16"/>
                           <w:szCs w:val="16"/>
                         </w:rPr>
-                        <w:t>Washington</w:t>
-                      </w:r>
-                      <w:r>
-                        <w:rPr>
-                          <w:rFonts w:asciiTheme="minorHAnsi" w:hAnsiTheme="minorHAnsi" w:cstheme="minorHAnsi"/>
-                          <w:i/>
-                          <w:iCs/>
-                          <w:sz w:val="16"/>
-                          <w:szCs w:val="16"/>
-                        </w:rPr>
-                        <w:t xml:space="preserve"> before and after 201</w:t>
-                      </w:r>
-                      <w:r>
-                        <w:rPr>
-                          <w:rFonts w:asciiTheme="minorHAnsi" w:hAnsiTheme="minorHAnsi" w:cstheme="minorHAnsi"/>
-                          <w:i/>
-                          <w:iCs/>
-                          <w:sz w:val="16"/>
-                          <w:szCs w:val="16"/>
-                        </w:rPr>
-                        <w:t>2</w:t>
+                        <w:t>Washington before and after 2012</w:t>
                       </w:r>
                     </w:p>
                   </w:txbxContent>
@@ -2332,27 +2361,7 @@
                                 <w:sz w:val="16"/>
                                 <w:szCs w:val="16"/>
                               </w:rPr>
-                              <w:t>Texas</w:t>
-                            </w:r>
-                            <w:r>
-                              <w:rPr>
-                                <w:rFonts w:asciiTheme="minorHAnsi" w:hAnsiTheme="minorHAnsi" w:cstheme="minorHAnsi"/>
-                                <w:i/>
-                                <w:iCs/>
-                                <w:sz w:val="16"/>
-                                <w:szCs w:val="16"/>
-                              </w:rPr>
-                              <w:t xml:space="preserve"> before and after 20</w:t>
-                            </w:r>
-                            <w:r>
-                              <w:rPr>
-                                <w:rFonts w:asciiTheme="minorHAnsi" w:hAnsiTheme="minorHAnsi" w:cstheme="minorHAnsi"/>
-                                <w:i/>
-                                <w:iCs/>
-                                <w:sz w:val="16"/>
-                                <w:szCs w:val="16"/>
-                              </w:rPr>
-                              <w:t>07</w:t>
+                              <w:t>Texas before and after 2007</w:t>
                             </w:r>
                           </w:p>
                           <w:p/>
@@ -2372,7 +2381,7 @@
           </mc:Choice>
           <mc:Fallback>
             <w:pict>
-              <v:shape w14:anchorId="420D3832" id="Text Box 14" o:spid="_x0000_s1028" type="#_x0000_t202" style="position:absolute;margin-left:157.8pt;margin-top:2.5pt;width:99.55pt;height:29.1pt;z-index:251661312;visibility:visible;mso-wrap-style:square;mso-wrap-distance-left:9pt;mso-wrap-distance-top:0;mso-wrap-distance-right:9pt;mso-wrap-distance-bottom:0;mso-position-horizontal:absolute;mso-position-horizontal-relative:text;mso-position-vertical:absolute;mso-position-vertical-relative:text;v-text-anchor:top" o:gfxdata="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" fillcolor="white [3201]" stroked="f" strokeweight=".5pt">
+              <v:shape w14:anchorId="420D3832" id="Text Box 14" o:spid="_x0000_s1028" type="#_x0000_t202" style="position:absolute;margin-left:157.8pt;margin-top:2.5pt;width:99.55pt;height:29.1pt;z-index:251661312;visibility:visible;mso-wrap-style:square;mso-wrap-distance-left:9pt;mso-wrap-distance-top:0;mso-wrap-distance-right:9pt;mso-wrap-distance-bottom:0;mso-position-horizontal:absolute;mso-position-horizontal-relative:text;mso-position-vertical:absolute;mso-position-vertical-relative:text;v-text-anchor:top" o:gfxdata="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" fillcolor="white [3201]" stroked="f" strokeweight=".5pt">
                 <v:textbox>
                   <w:txbxContent>
                     <w:p>
@@ -2423,27 +2432,7 @@
                           <w:sz w:val="16"/>
                           <w:szCs w:val="16"/>
                         </w:rPr>
-                        <w:t>Texas</w:t>
-                      </w:r>
-                      <w:r>
-                        <w:rPr>
-                          <w:rFonts w:asciiTheme="minorHAnsi" w:hAnsiTheme="minorHAnsi" w:cstheme="minorHAnsi"/>
-                          <w:i/>
-                          <w:iCs/>
-                          <w:sz w:val="16"/>
-                          <w:szCs w:val="16"/>
-                        </w:rPr>
-                        <w:t xml:space="preserve"> before and after 20</w:t>
-                      </w:r>
-                      <w:r>
-                        <w:rPr>
-                          <w:rFonts w:asciiTheme="minorHAnsi" w:hAnsiTheme="minorHAnsi" w:cstheme="minorHAnsi"/>
-                          <w:i/>
-                          <w:iCs/>
-                          <w:sz w:val="16"/>
-                          <w:szCs w:val="16"/>
-                        </w:rPr>
-                        <w:t>07</w:t>
+                        <w:t>Texas before and after 2007</w:t>
                       </w:r>
                     </w:p>
                     <w:p/>
@@ -2547,16 +2536,7 @@
           <w:sz w:val="22"/>
           <w:szCs w:val="22"/>
         </w:rPr>
-        <w:t xml:space="preserve"> lower than in Florida but has a slightly steeper incline during its increase until 2007. After the policy change, it declines but at an even shallower rate than in Florida. Washington has overall overdose death rates in between Texas and Florida, and has a slightly shallower increase rate, but its policy change does not seem to have changed its trend. The overdose death rate did drop about five units, which is the largest drop among the three states, but its </w:t>
-      </w:r>
-      <w:r>
-        <w:rPr>
-          <w:color w:val="000000" w:themeColor="text1"/>
-          <w:sz w:val="22"/>
-          <w:szCs w:val="22"/>
-        </w:rPr>
-        <w:lastRenderedPageBreak/>
-        <w:t>trend is still drives upward after the policy implementation.</w:t>
+        <w:t xml:space="preserve"> lower than in Florida but has a slightly steeper incline during its increase until 2007. After the policy change, it declines but at an even shallower rate than in Florida. Washington has overall overdose death rates in between Texas and Florida, and has a slightly shallower increase rate, but its policy change does not seem to have changed its trend. The overdose death rate did drop about five units, which is the largest drop among the three states, but its trend is still drives upward after the policy implementation.</w:t>
       </w:r>
       <w:r>
         <w:rPr>
@@ -2606,14 +2586,147 @@
           <w:szCs w:val="22"/>
         </w:rPr>
       </w:pPr>
-      <w:r>
-        <w:rPr>
-          <w:i/>
-          <w:iCs/>
-          <w:color w:val="000000" w:themeColor="text1"/>
-          <w:sz w:val="22"/>
-          <w:szCs w:val="22"/>
-        </w:rPr>
+    </w:p>
+    <w:p>
+      <w:pPr>
+        <w:rPr>
+          <w:i/>
+          <w:iCs/>
+          <w:color w:val="000000" w:themeColor="text1"/>
+          <w:sz w:val="22"/>
+          <w:szCs w:val="22"/>
+        </w:rPr>
+      </w:pPr>
+    </w:p>
+    <w:p>
+      <w:pPr>
+        <w:rPr>
+          <w:i/>
+          <w:iCs/>
+          <w:color w:val="000000" w:themeColor="text1"/>
+          <w:sz w:val="22"/>
+          <w:szCs w:val="22"/>
+        </w:rPr>
+      </w:pPr>
+    </w:p>
+    <w:p>
+      <w:pPr>
+        <w:rPr>
+          <w:i/>
+          <w:iCs/>
+          <w:color w:val="000000" w:themeColor="text1"/>
+          <w:sz w:val="22"/>
+          <w:szCs w:val="22"/>
+        </w:rPr>
+      </w:pPr>
+    </w:p>
+    <w:p>
+      <w:pPr>
+        <w:rPr>
+          <w:i/>
+          <w:iCs/>
+          <w:color w:val="000000" w:themeColor="text1"/>
+          <w:sz w:val="22"/>
+          <w:szCs w:val="22"/>
+        </w:rPr>
+      </w:pPr>
+    </w:p>
+    <w:p>
+      <w:pPr>
+        <w:rPr>
+          <w:i/>
+          <w:iCs/>
+          <w:color w:val="000000" w:themeColor="text1"/>
+          <w:sz w:val="22"/>
+          <w:szCs w:val="22"/>
+        </w:rPr>
+      </w:pPr>
+    </w:p>
+    <w:p>
+      <w:pPr>
+        <w:rPr>
+          <w:i/>
+          <w:iCs/>
+          <w:color w:val="000000" w:themeColor="text1"/>
+          <w:sz w:val="22"/>
+          <w:szCs w:val="22"/>
+        </w:rPr>
+      </w:pPr>
+    </w:p>
+    <w:p>
+      <w:pPr>
+        <w:rPr>
+          <w:i/>
+          <w:iCs/>
+          <w:color w:val="000000" w:themeColor="text1"/>
+          <w:sz w:val="22"/>
+          <w:szCs w:val="22"/>
+        </w:rPr>
+      </w:pPr>
+    </w:p>
+    <w:p>
+      <w:pPr>
+        <w:rPr>
+          <w:i/>
+          <w:iCs/>
+          <w:color w:val="000000" w:themeColor="text1"/>
+          <w:sz w:val="22"/>
+          <w:szCs w:val="22"/>
+        </w:rPr>
+      </w:pPr>
+    </w:p>
+    <w:p>
+      <w:pPr>
+        <w:rPr>
+          <w:i/>
+          <w:iCs/>
+          <w:color w:val="000000" w:themeColor="text1"/>
+          <w:sz w:val="22"/>
+          <w:szCs w:val="22"/>
+        </w:rPr>
+      </w:pPr>
+    </w:p>
+    <w:p>
+      <w:pPr>
+        <w:rPr>
+          <w:i/>
+          <w:iCs/>
+          <w:color w:val="000000" w:themeColor="text1"/>
+          <w:sz w:val="22"/>
+          <w:szCs w:val="22"/>
+        </w:rPr>
+      </w:pPr>
+    </w:p>
+    <w:p>
+      <w:pPr>
+        <w:rPr>
+          <w:i/>
+          <w:iCs/>
+          <w:color w:val="000000" w:themeColor="text1"/>
+          <w:sz w:val="22"/>
+          <w:szCs w:val="22"/>
+        </w:rPr>
+      </w:pPr>
+    </w:p>
+    <w:p>
+      <w:pPr>
+        <w:rPr>
+          <w:i/>
+          <w:iCs/>
+          <w:color w:val="000000" w:themeColor="text1"/>
+          <w:sz w:val="22"/>
+          <w:szCs w:val="22"/>
+        </w:rPr>
+      </w:pPr>
+      <w:r>
+        <w:rPr>
+          <w:i/>
+          <w:iCs/>
+          <w:color w:val="000000" w:themeColor="text1"/>
+          <w:sz w:val="22"/>
+          <w:szCs w:val="22"/>
+        </w:rPr>
+        <w:lastRenderedPageBreak/>
         <w:t>Difference-in-Difference Comparison</w:t>
       </w:r>
     </w:p>
@@ -2774,17 +2887,7 @@
                                 <w:sz w:val="16"/>
                                 <w:szCs w:val="16"/>
                               </w:rPr>
-                              <w:t>, before and after 201</w:t>
-                            </w:r>
-                            <w:r>
-                              <w:rPr>
-                                <w:rFonts w:asciiTheme="minorHAnsi" w:hAnsiTheme="minorHAnsi" w:cstheme="minorHAnsi"/>
-                                <w:i/>
-                                <w:iCs/>
-                                <w:sz w:val="16"/>
-                                <w:szCs w:val="16"/>
-                              </w:rPr>
-                              <w:t>2</w:t>
+                              <w:t>, before and after 2012</w:t>
                             </w:r>
                           </w:p>
                           <w:p/>
@@ -2811,7 +2914,7 @@
           </mc:Choice>
           <mc:Fallback>
             <w:pict>
-              <v:shape w14:anchorId="6A51B4EE" id="Text Box 18" o:spid="_x0000_s1029" type="#_x0000_t202" style="position:absolute;left:0;text-align:left;margin-left:366.4pt;margin-top:156.8pt;width:114.4pt;height:40.8pt;z-index:251669504;visibility:visible;mso-wrap-style:square;mso-width-percent:0;mso-height-percent:0;mso-wrap-distance-left:9pt;mso-wrap-distance-top:0;mso-wrap-distance-right:9pt;mso-wrap-distance-bottom:0;mso-position-horizontal:absolute;mso-position-horizontal-relative:text;mso-position-vertical:absolute;mso-position-vertical-relative:text;mso-width-percent:0;mso-height-percent:0;mso-width-relative:margin;mso-height-relative:margin;v-text-anchor:top" o:gfxdata="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" fillcolor="white [3201]" stroked="f" strokeweight=".5pt">
+              <v:shape w14:anchorId="6A51B4EE" id="Text Box 18" o:spid="_x0000_s1029" type="#_x0000_t202" style="position:absolute;left:0;text-align:left;margin-left:366.4pt;margin-top:156.8pt;width:114.4pt;height:40.8pt;z-index:251669504;visibility:visible;mso-wrap-style:square;mso-width-percent:0;mso-height-percent:0;mso-wrap-distance-left:9pt;mso-wrap-distance-top:0;mso-wrap-distance-right:9pt;mso-wrap-distance-bottom:0;mso-position-horizontal:absolute;mso-position-horizontal-relative:text;mso-position-vertical:absolute;mso-position-vertical-relative:text;mso-width-percent:0;mso-height-percent:0;mso-width-relative:margin;mso-height-relative:margin;v-text-anchor:top" o:gfxdata="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" fillcolor="white [3201]" stroked="f" strokeweight=".5pt">
                 <v:textbox>
                   <w:txbxContent>
                     <w:p>
@@ -2902,17 +3005,7 @@
                           <w:sz w:val="16"/>
                           <w:szCs w:val="16"/>
                         </w:rPr>
-                        <w:t>, before and after 201</w:t>
-                      </w:r>
-                      <w:r>
-                        <w:rPr>
-                          <w:rFonts w:asciiTheme="minorHAnsi" w:hAnsiTheme="minorHAnsi" w:cstheme="minorHAnsi"/>
-                          <w:i/>
-                          <w:iCs/>
-                          <w:sz w:val="16"/>
-                          <w:szCs w:val="16"/>
-                        </w:rPr>
-                        <w:t>2</w:t>
+                        <w:t>, before and after 2012</w:t>
                       </w:r>
                     </w:p>
                     <w:p/>
@@ -3068,17 +3161,7 @@
                                 <w:sz w:val="16"/>
                                 <w:szCs w:val="16"/>
                               </w:rPr>
-                              <w:t>, before and after 20</w:t>
-                            </w:r>
-                            <w:r>
-                              <w:rPr>
-                                <w:rFonts w:asciiTheme="minorHAnsi" w:hAnsiTheme="minorHAnsi" w:cstheme="minorHAnsi"/>
-                                <w:i/>
-                                <w:iCs/>
-                                <w:sz w:val="16"/>
-                                <w:szCs w:val="16"/>
-                              </w:rPr>
-                              <w:t>07</w:t>
+                              <w:t>, before and after 2007</w:t>
                             </w:r>
                           </w:p>
                           <w:p/>
@@ -3105,7 +3188,7 @@
           </mc:Choice>
           <mc:Fallback>
             <w:pict>
-              <v:shape w14:anchorId="7D49EB0A" id="Text Box 17" o:spid="_x0000_s1030" type="#_x0000_t202" style="position:absolute;left:0;text-align:left;margin-left:163.2pt;margin-top:156.8pt;width:120.8pt;height:40pt;z-index:251667456;visibility:visible;mso-wrap-style:square;mso-width-percent:0;mso-height-percent:0;mso-wrap-distance-left:9pt;mso-wrap-distance-top:0;mso-wrap-distance-right:9pt;mso-wrap-distance-bottom:0;mso-position-horizontal:absolute;mso-position-horizontal-relative:text;mso-position-vertical:absolute;mso-position-vertical-relative:text;mso-width-percent:0;mso-height-percent:0;mso-width-relative:margin;mso-height-relative:margin;v-text-anchor:top" o:gfxdata="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" fillcolor="white [3201]" stroked="f" strokeweight=".5pt">
+              <v:shape w14:anchorId="7D49EB0A" id="Text Box 17" o:spid="_x0000_s1030" type="#_x0000_t202" style="position:absolute;left:0;text-align:left;margin-left:163.2pt;margin-top:156.8pt;width:120.8pt;height:40pt;z-index:251667456;visibility:visible;mso-wrap-style:square;mso-width-percent:0;mso-height-percent:0;mso-wrap-distance-left:9pt;mso-wrap-distance-top:0;mso-wrap-distance-right:9pt;mso-wrap-distance-bottom:0;mso-position-horizontal:absolute;mso-position-horizontal-relative:text;mso-position-vertical:absolute;mso-position-vertical-relative:text;mso-width-percent:0;mso-height-percent:0;mso-width-relative:margin;mso-height-relative:margin;v-text-anchor:top" o:gfxdata="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" fillcolor="white [3201]" stroked="f" strokeweight=".5pt">
                 <v:textbox>
                   <w:txbxContent>
                     <w:p>
@@ -3206,17 +3289,7 @@
                           <w:sz w:val="16"/>
                           <w:szCs w:val="16"/>
                         </w:rPr>
-                        <w:t>, before and after 20</w:t>
-                      </w:r>
-                      <w:r>
-                        <w:rPr>
-                          <w:rFonts w:asciiTheme="minorHAnsi" w:hAnsiTheme="minorHAnsi" w:cstheme="minorHAnsi"/>
-                          <w:i/>
-                          <w:iCs/>
-                          <w:sz w:val="16"/>
-                          <w:szCs w:val="16"/>
-                        </w:rPr>
-                        <w:t>07</w:t>
+                        <w:t>, before and after 2007</w:t>
                       </w:r>
                     </w:p>
                     <w:p/>
@@ -3322,17 +3395,7 @@
                                 <w:sz w:val="16"/>
                                 <w:szCs w:val="16"/>
                               </w:rPr>
-                              <w:t>Florida</w:t>
-                            </w:r>
-                            <w:r>
-                              <w:rPr>
-                                <w:rFonts w:asciiTheme="minorHAnsi" w:hAnsiTheme="minorHAnsi" w:cstheme="minorHAnsi"/>
-                                <w:i/>
-                                <w:iCs/>
-                                <w:sz w:val="16"/>
-                                <w:szCs w:val="16"/>
-                              </w:rPr>
-                              <w:t xml:space="preserve"> </w:t>
+                              <w:t xml:space="preserve">Florida </w:t>
                             </w:r>
                             <w:r>
                               <w:rPr>
@@ -3372,17 +3435,7 @@
                                 <w:sz w:val="16"/>
                                 <w:szCs w:val="16"/>
                               </w:rPr>
-                              <w:t>,</w:t>
-                            </w:r>
-                            <w:r>
-                              <w:rPr>
-                                <w:rFonts w:asciiTheme="minorHAnsi" w:hAnsiTheme="minorHAnsi" w:cstheme="minorHAnsi"/>
-                                <w:i/>
-                                <w:iCs/>
-                                <w:sz w:val="16"/>
-                                <w:szCs w:val="16"/>
-                              </w:rPr>
-                              <w:t xml:space="preserve"> before and after 2010</w:t>
+                              <w:t>, before and after 2010</w:t>
                             </w:r>
                           </w:p>
                           <w:p/>
@@ -3408,7 +3461,7 @@
           </mc:Choice>
           <mc:Fallback>
             <w:pict>
-              <v:shape w14:anchorId="4AD4EAF1" id="Text Box 16" o:spid="_x0000_s1031" type="#_x0000_t202" style="position:absolute;left:0;text-align:left;margin-left:-44pt;margin-top:158.15pt;width:124pt;height:39.2pt;z-index:251665408;visibility:visible;mso-wrap-style:square;mso-width-percent:0;mso-height-percent:0;mso-wrap-distance-left:9pt;mso-wrap-distance-top:0;mso-wrap-distance-right:9pt;mso-wrap-distance-bottom:0;mso-position-horizontal:absolute;mso-position-horizontal-relative:text;mso-position-vertical:absolute;mso-position-vertical-relative:text;mso-width-percent:0;mso-height-percent:0;mso-width-relative:margin;mso-height-relative:margin;v-text-anchor:top" o:gfxdata="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" fillcolor="white [3201]" stroked="f" strokeweight=".5pt">
+              <v:shape w14:anchorId="4AD4EAF1" id="Text Box 16" o:spid="_x0000_s1031" type="#_x0000_t202" style="position:absolute;left:0;text-align:left;margin-left:-44pt;margin-top:158.15pt;width:124pt;height:39.2pt;z-index:251665408;visibility:visible;mso-wrap-style:square;mso-width-percent:0;mso-height-percent:0;mso-wrap-distance-left:9pt;mso-wrap-distance-top:0;mso-wrap-distance-right:9pt;mso-wrap-distance-bottom:0;mso-position-horizontal:absolute;mso-position-horizontal-relative:text;mso-position-vertical:absolute;mso-position-vertical-relative:text;mso-width-percent:0;mso-height-percent:0;mso-width-relative:margin;mso-height-relative:margin;v-text-anchor:top" o:gfxdata="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" fillcolor="white [3201]" stroked="f" strokeweight=".5pt">
                 <v:textbox>
                   <w:txbxContent>
                     <w:p>
@@ -3459,17 +3512,7 @@
                           <w:sz w:val="16"/>
                           <w:szCs w:val="16"/>
                         </w:rPr>
-                        <w:t>Florida</w:t>
-                      </w:r>
-                      <w:r>
-                        <w:rPr>
-                          <w:rFonts w:asciiTheme="minorHAnsi" w:hAnsiTheme="minorHAnsi" w:cstheme="minorHAnsi"/>
-                          <w:i/>
-                          <w:iCs/>
-                          <w:sz w:val="16"/>
-                          <w:szCs w:val="16"/>
-                        </w:rPr>
-                        <w:t xml:space="preserve"> </w:t>
+                        <w:t xml:space="preserve">Florida </w:t>
                       </w:r>
                       <w:r>
                         <w:rPr>
@@ -3509,17 +3552,7 @@
                           <w:sz w:val="16"/>
                           <w:szCs w:val="16"/>
                         </w:rPr>
-                        <w:t>,</w:t>
-                      </w:r>
-                      <w:r>
-                        <w:rPr>
-                          <w:rFonts w:asciiTheme="minorHAnsi" w:hAnsiTheme="minorHAnsi" w:cstheme="minorHAnsi"/>
-                          <w:i/>
-                          <w:iCs/>
-                          <w:sz w:val="16"/>
-                          <w:szCs w:val="16"/>
-                        </w:rPr>
-                        <w:t xml:space="preserve"> before and after 2010</w:t>
+                        <w:t>, before and after 2010</w:t>
                       </w:r>
                     </w:p>
                     <w:p/>
@@ -3885,29 +3918,149 @@
           <w:color w:val="000000" w:themeColor="text1"/>
         </w:rPr>
       </w:pPr>
-      <w:r>
+    </w:p>
+    <w:p>
+      <w:pPr>
         <w:rPr>
           <w:b/>
           <w:bCs/>
           <w:color w:val="000000" w:themeColor="text1"/>
         </w:rPr>
-        <w:t>O</w:t>
-      </w:r>
-      <w:r>
+      </w:pPr>
+    </w:p>
+    <w:p>
+      <w:pPr>
         <w:rPr>
           <w:b/>
           <w:bCs/>
           <w:color w:val="000000" w:themeColor="text1"/>
         </w:rPr>
-        <w:t>pioid Shipment</w:t>
-      </w:r>
-      <w:r>
+      </w:pPr>
+    </w:p>
+    <w:p>
+      <w:pPr>
         <w:rPr>
           <w:b/>
           <w:bCs/>
           <w:color w:val="000000" w:themeColor="text1"/>
         </w:rPr>
-        <w:t xml:space="preserve"> Rate Analysis </w:t>
+      </w:pPr>
+    </w:p>
+    <w:p>
+      <w:pPr>
+        <w:rPr>
+          <w:b/>
+          <w:bCs/>
+          <w:color w:val="000000" w:themeColor="text1"/>
+        </w:rPr>
+      </w:pPr>
+    </w:p>
+    <w:p>
+      <w:pPr>
+        <w:rPr>
+          <w:b/>
+          <w:bCs/>
+          <w:color w:val="000000" w:themeColor="text1"/>
+        </w:rPr>
+      </w:pPr>
+    </w:p>
+    <w:p>
+      <w:pPr>
+        <w:rPr>
+          <w:b/>
+          <w:bCs/>
+          <w:color w:val="000000" w:themeColor="text1"/>
+        </w:rPr>
+      </w:pPr>
+    </w:p>
+    <w:p>
+      <w:pPr>
+        <w:rPr>
+          <w:b/>
+          <w:bCs/>
+          <w:color w:val="000000" w:themeColor="text1"/>
+        </w:rPr>
+      </w:pPr>
+    </w:p>
+    <w:p>
+      <w:pPr>
+        <w:rPr>
+          <w:b/>
+          <w:bCs/>
+          <w:color w:val="000000" w:themeColor="text1"/>
+        </w:rPr>
+      </w:pPr>
+    </w:p>
+    <w:p>
+      <w:pPr>
+        <w:rPr>
+          <w:b/>
+          <w:bCs/>
+          <w:color w:val="000000" w:themeColor="text1"/>
+        </w:rPr>
+      </w:pPr>
+    </w:p>
+    <w:p>
+      <w:pPr>
+        <w:rPr>
+          <w:b/>
+          <w:bCs/>
+          <w:color w:val="000000" w:themeColor="text1"/>
+        </w:rPr>
+      </w:pPr>
+    </w:p>
+    <w:p>
+      <w:pPr>
+        <w:rPr>
+          <w:b/>
+          <w:bCs/>
+          <w:color w:val="000000" w:themeColor="text1"/>
+        </w:rPr>
+      </w:pPr>
+    </w:p>
+    <w:p>
+      <w:pPr>
+        <w:rPr>
+          <w:b/>
+          <w:bCs/>
+          <w:color w:val="000000" w:themeColor="text1"/>
+        </w:rPr>
+      </w:pPr>
+    </w:p>
+    <w:p>
+      <w:pPr>
+        <w:rPr>
+          <w:b/>
+          <w:bCs/>
+          <w:color w:val="000000" w:themeColor="text1"/>
+        </w:rPr>
+      </w:pPr>
+    </w:p>
+    <w:p>
+      <w:pPr>
+        <w:rPr>
+          <w:b/>
+          <w:bCs/>
+          <w:color w:val="000000" w:themeColor="text1"/>
+        </w:rPr>
+      </w:pPr>
+    </w:p>
+    <w:p>
+      <w:pPr>
+        <w:rPr>
+          <w:b/>
+          <w:bCs/>
+          <w:color w:val="000000" w:themeColor="text1"/>
+        </w:rPr>
+      </w:pPr>
+      <w:r>
+        <w:rPr>
+          <w:b/>
+          <w:bCs/>
+          <w:color w:val="000000" w:themeColor="text1"/>
+        </w:rPr>
+        <w:lastRenderedPageBreak/>
+        <w:t xml:space="preserve">Opioid Shipment Rate Analysis </w:t>
       </w:r>
     </w:p>
     <w:p>
@@ -4017,7 +4170,6 @@
           <w:sz w:val="22"/>
           <w:szCs w:val="22"/>
         </w:rPr>
-        <w:lastRenderedPageBreak/>
         <w:drawing>
           <wp:inline distT="0" distB="0" distL="0" distR="0" wp14:anchorId="22AEB276" wp14:editId="23012692">
             <wp:extent cx="2814320" cy="2090595"/>
@@ -4216,27 +4368,7 @@
                                 <w:sz w:val="16"/>
                                 <w:szCs w:val="16"/>
                               </w:rPr>
-                              <w:t>Florida</w:t>
-                            </w:r>
-                            <w:r>
-                              <w:rPr>
-                                <w:rFonts w:asciiTheme="minorHAnsi" w:hAnsiTheme="minorHAnsi" w:cstheme="minorHAnsi"/>
-                                <w:i/>
-                                <w:iCs/>
-                                <w:sz w:val="16"/>
-                                <w:szCs w:val="16"/>
-                              </w:rPr>
-                              <w:t xml:space="preserve"> opioid shipments before and after 20</w:t>
-                            </w:r>
-                            <w:r>
-                              <w:rPr>
-                                <w:rFonts w:asciiTheme="minorHAnsi" w:hAnsiTheme="minorHAnsi" w:cstheme="minorHAnsi"/>
-                                <w:i/>
-                                <w:iCs/>
-                                <w:sz w:val="16"/>
-                                <w:szCs w:val="16"/>
-                              </w:rPr>
-                              <w:t>10</w:t>
+                              <w:t>Florida opioid shipments before and after 2010</w:t>
                             </w:r>
                           </w:p>
                           <w:p/>
@@ -4262,7 +4394,7 @@
           </mc:Choice>
           <mc:Fallback>
             <w:pict>
-              <v:shape w14:anchorId="218ECB00" id="Text Box 24" o:spid="_x0000_s1032" type="#_x0000_t202" style="position:absolute;margin-left:253.6pt;margin-top:2.55pt;width:124pt;height:28.8pt;z-index:251673600;visibility:visible;mso-wrap-style:square;mso-width-percent:0;mso-height-percent:0;mso-wrap-distance-left:9pt;mso-wrap-distance-top:0;mso-wrap-distance-right:9pt;mso-wrap-distance-bottom:0;mso-position-horizontal:absolute;mso-position-horizontal-relative:text;mso-position-vertical:absolute;mso-position-vertical-relative:text;mso-width-percent:0;mso-height-percent:0;mso-width-relative:margin;mso-height-relative:margin;v-text-anchor:top" o:gfxdata="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" fillcolor="white [3201]" stroked="f" strokeweight=".5pt">
+              <v:shape w14:anchorId="218ECB00" id="Text Box 24" o:spid="_x0000_s1032" type="#_x0000_t202" style="position:absolute;margin-left:253.6pt;margin-top:2.55pt;width:124pt;height:28.8pt;z-index:251673600;visibility:visible;mso-wrap-style:square;mso-width-percent:0;mso-height-percent:0;mso-wrap-distance-left:9pt;mso-wrap-distance-top:0;mso-wrap-distance-right:9pt;mso-wrap-distance-bottom:0;mso-position-horizontal:absolute;mso-position-horizontal-relative:text;mso-position-vertical:absolute;mso-position-vertical-relative:text;mso-width-percent:0;mso-height-percent:0;mso-width-relative:margin;mso-height-relative:margin;v-text-anchor:top" o:gfxdata="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" fillcolor="white [3201]" stroked="f" strokeweight=".5pt">
                 <v:textbox>
                   <w:txbxContent>
                     <w:p>
@@ -4313,27 +4445,7 @@
                           <w:sz w:val="16"/>
                           <w:szCs w:val="16"/>
                         </w:rPr>
-                        <w:t>Florida</w:t>
-                      </w:r>
-                      <w:r>
-                        <w:rPr>
-                          <w:rFonts w:asciiTheme="minorHAnsi" w:hAnsiTheme="minorHAnsi" w:cstheme="minorHAnsi"/>
-                          <w:i/>
-                          <w:iCs/>
-                          <w:sz w:val="16"/>
-                          <w:szCs w:val="16"/>
-                        </w:rPr>
-                        <w:t xml:space="preserve"> opioid shipments before and after 20</w:t>
-                      </w:r>
-                      <w:r>
-                        <w:rPr>
-                          <w:rFonts w:asciiTheme="minorHAnsi" w:hAnsiTheme="minorHAnsi" w:cstheme="minorHAnsi"/>
-                          <w:i/>
-                          <w:iCs/>
-                          <w:sz w:val="16"/>
-                          <w:szCs w:val="16"/>
-                        </w:rPr>
-                        <w:t>10</w:t>
+                        <w:t>Florida opioid shipments before and after 2010</w:t>
                       </w:r>
                     </w:p>
                     <w:p/>
@@ -4438,47 +4550,7 @@
                                 <w:sz w:val="16"/>
                                 <w:szCs w:val="16"/>
                               </w:rPr>
-                              <w:t>Washington</w:t>
-                            </w:r>
-                            <w:r>
-                              <w:rPr>
-                                <w:rFonts w:asciiTheme="minorHAnsi" w:hAnsiTheme="minorHAnsi" w:cstheme="minorHAnsi"/>
-                                <w:i/>
-                                <w:iCs/>
-                                <w:sz w:val="16"/>
-                                <w:szCs w:val="16"/>
-                              </w:rPr>
-                              <w:t xml:space="preserve"> </w:t>
-                            </w:r>
-                            <w:r>
-                              <w:rPr>
-                                <w:rFonts w:asciiTheme="minorHAnsi" w:hAnsiTheme="minorHAnsi" w:cstheme="minorHAnsi"/>
-                                <w:i/>
-                                <w:iCs/>
-                                <w:sz w:val="16"/>
-                                <w:szCs w:val="16"/>
-                              </w:rPr>
-                              <w:t>opioid shipments</w:t>
-                            </w:r>
-                            <w:r>
-                              <w:rPr>
-                                <w:rFonts w:asciiTheme="minorHAnsi" w:hAnsiTheme="minorHAnsi" w:cstheme="minorHAnsi"/>
-                                <w:i/>
-                                <w:iCs/>
-                                <w:sz w:val="16"/>
-                                <w:szCs w:val="16"/>
-                              </w:rPr>
-                              <w:t xml:space="preserve"> before and after 20</w:t>
-                            </w:r>
-                            <w:r>
-                              <w:rPr>
-                                <w:rFonts w:asciiTheme="minorHAnsi" w:hAnsiTheme="minorHAnsi" w:cstheme="minorHAnsi"/>
-                                <w:i/>
-                                <w:iCs/>
-                                <w:sz w:val="16"/>
-                                <w:szCs w:val="16"/>
-                              </w:rPr>
-                              <w:t>12</w:t>
+                              <w:t>Washington opioid shipments before and after 2012</w:t>
                             </w:r>
                           </w:p>
                           <w:p/>
@@ -4504,7 +4576,7 @@
           </mc:Choice>
           <mc:Fallback>
             <w:pict>
-              <v:shape w14:anchorId="472BDEB8" id="Text Box 23" o:spid="_x0000_s1033" type="#_x0000_t202" style="position:absolute;margin-left:23.2pt;margin-top:1.4pt;width:124pt;height:28.8pt;z-index:251671552;visibility:visible;mso-wrap-style:square;mso-width-percent:0;mso-height-percent:0;mso-wrap-distance-left:9pt;mso-wrap-distance-top:0;mso-wrap-distance-right:9pt;mso-wrap-distance-bottom:0;mso-position-horizontal:absolute;mso-position-horizontal-relative:text;mso-position-vertical:absolute;mso-position-vertical-relative:text;mso-width-percent:0;mso-height-percent:0;mso-width-relative:margin;mso-height-relative:margin;v-text-anchor:top" o:gfxdata="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" fillcolor="white [3201]" stroked="f" strokeweight=".5pt">
+              <v:shape w14:anchorId="472BDEB8" id="Text Box 23" o:spid="_x0000_s1033" type="#_x0000_t202" style="position:absolute;margin-left:23.2pt;margin-top:1.4pt;width:124pt;height:28.8pt;z-index:251671552;visibility:visible;mso-wrap-style:square;mso-width-percent:0;mso-height-percent:0;mso-wrap-distance-left:9pt;mso-wrap-distance-top:0;mso-wrap-distance-right:9pt;mso-wrap-distance-bottom:0;mso-position-horizontal:absolute;mso-position-horizontal-relative:text;mso-position-vertical:absolute;mso-position-vertical-relative:text;mso-width-percent:0;mso-height-percent:0;mso-width-relative:margin;mso-height-relative:margin;v-text-anchor:top" o:gfxdata="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" fillcolor="white [3201]" stroked="f" strokeweight=".5pt">
                 <v:textbox>
                   <w:txbxContent>
                     <w:p>
@@ -4555,47 +4627,7 @@
                           <w:sz w:val="16"/>
                           <w:szCs w:val="16"/>
                         </w:rPr>
-                        <w:t>Washington</w:t>
-                      </w:r>
-                      <w:r>
-                        <w:rPr>
-                          <w:rFonts w:asciiTheme="minorHAnsi" w:hAnsiTheme="minorHAnsi" w:cstheme="minorHAnsi"/>
-                          <w:i/>
-                          <w:iCs/>
-                          <w:sz w:val="16"/>
-                          <w:szCs w:val="16"/>
-                        </w:rPr>
-                        <w:t xml:space="preserve"> </w:t>
-                      </w:r>
-                      <w:r>
-                        <w:rPr>
-                          <w:rFonts w:asciiTheme="minorHAnsi" w:hAnsiTheme="minorHAnsi" w:cstheme="minorHAnsi"/>
-                          <w:i/>
-                          <w:iCs/>
-                          <w:sz w:val="16"/>
-                          <w:szCs w:val="16"/>
-                        </w:rPr>
-                        <w:t>opioid shipments</w:t>
-                      </w:r>
-                      <w:r>
-                        <w:rPr>
-                          <w:rFonts w:asciiTheme="minorHAnsi" w:hAnsiTheme="minorHAnsi" w:cstheme="minorHAnsi"/>
-                          <w:i/>
-                          <w:iCs/>
-                          <w:sz w:val="16"/>
-                          <w:szCs w:val="16"/>
-                        </w:rPr>
-                        <w:t xml:space="preserve"> before and after 20</w:t>
-                      </w:r>
-                      <w:r>
-                        <w:rPr>
-                          <w:rFonts w:asciiTheme="minorHAnsi" w:hAnsiTheme="minorHAnsi" w:cstheme="minorHAnsi"/>
-                          <w:i/>
-                          <w:iCs/>
-                          <w:sz w:val="16"/>
-                          <w:szCs w:val="16"/>
-                        </w:rPr>
-                        <w:t>12</w:t>
+                        <w:t>Washington opioid shipments before and after 2012</w:t>
                       </w:r>
                     </w:p>
                     <w:p/>
@@ -4824,17 +4856,7 @@
                                 <w:sz w:val="16"/>
                                 <w:szCs w:val="16"/>
                               </w:rPr>
-                              <w:t>Washington</w:t>
-                            </w:r>
-                            <w:r>
-                              <w:rPr>
-                                <w:rFonts w:asciiTheme="minorHAnsi" w:hAnsiTheme="minorHAnsi" w:cstheme="minorHAnsi"/>
-                                <w:i/>
-                                <w:iCs/>
-                                <w:sz w:val="16"/>
-                                <w:szCs w:val="16"/>
-                              </w:rPr>
-                              <w:t xml:space="preserve"> (blue) and pooled comparison states (green) before and after 2012</w:t>
+                              <w:t>Washington (blue) and pooled comparison states (green) before and after 2012</w:t>
                             </w:r>
                           </w:p>
                           <w:p/>
@@ -4860,7 +4882,7 @@
           </mc:Choice>
           <mc:Fallback>
             <w:pict>
-              <v:shape w14:anchorId="47501397" id="Text Box 27" o:spid="_x0000_s1034" type="#_x0000_t202" style="position:absolute;margin-left:249.6pt;margin-top:163.35pt;width:129.6pt;height:40pt;z-index:251677696;visibility:visible;mso-wrap-style:square;mso-width-percent:0;mso-height-percent:0;mso-wrap-distance-left:9pt;mso-wrap-distance-top:0;mso-wrap-distance-right:9pt;mso-wrap-distance-bottom:0;mso-position-horizontal:absolute;mso-position-horizontal-relative:text;mso-position-vertical:absolute;mso-position-vertical-relative:text;mso-width-percent:0;mso-height-percent:0;mso-width-relative:margin;mso-height-relative:margin;v-text-anchor:top" o:gfxdata="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" fillcolor="white [3201]" stroked="f" strokeweight=".5pt">
+              <v:shape w14:anchorId="47501397" id="Text Box 27" o:spid="_x0000_s1034" type="#_x0000_t202" style="position:absolute;margin-left:249.6pt;margin-top:163.35pt;width:129.6pt;height:40pt;z-index:251677696;visibility:visible;mso-wrap-style:square;mso-width-percent:0;mso-height-percent:0;mso-wrap-distance-left:9pt;mso-wrap-distance-top:0;mso-wrap-distance-right:9pt;mso-wrap-distance-bottom:0;mso-position-horizontal:absolute;mso-position-horizontal-relative:text;mso-position-vertical:absolute;mso-position-vertical-relative:text;mso-width-percent:0;mso-height-percent:0;mso-width-relative:margin;mso-height-relative:margin;v-text-anchor:top" o:gfxdata="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" fillcolor="white [3201]" stroked="f" strokeweight=".5pt">
                 <v:textbox>
                   <w:txbxContent>
                     <w:p>
@@ -4911,17 +4933,7 @@
                           <w:sz w:val="16"/>
                           <w:szCs w:val="16"/>
                         </w:rPr>
-                        <w:t>Washington</w:t>
-                      </w:r>
-                      <w:r>
-                        <w:rPr>
-                          <w:rFonts w:asciiTheme="minorHAnsi" w:hAnsiTheme="minorHAnsi" w:cstheme="minorHAnsi"/>
-                          <w:i/>
-                          <w:iCs/>
-                          <w:sz w:val="16"/>
-                          <w:szCs w:val="16"/>
-                        </w:rPr>
-                        <w:t xml:space="preserve"> (blue) and pooled comparison states (green) before and after 2012</w:t>
+                        <w:t>Washington (blue) and pooled comparison states (green) before and after 2012</w:t>
                       </w:r>
                     </w:p>
                     <w:p/>
@@ -5139,27 +5151,7 @@
                                 <w:sz w:val="16"/>
                                 <w:szCs w:val="16"/>
                               </w:rPr>
-                              <w:t>Florida (blue) and pooled comparison states (green)</w:t>
-                            </w:r>
-                            <w:r>
-                              <w:rPr>
-                                <w:rFonts w:asciiTheme="minorHAnsi" w:hAnsiTheme="minorHAnsi" w:cstheme="minorHAnsi"/>
-                                <w:i/>
-                                <w:iCs/>
-                                <w:sz w:val="16"/>
-                                <w:szCs w:val="16"/>
-                              </w:rPr>
-                              <w:t xml:space="preserve"> before and after 201</w:t>
-                            </w:r>
-                            <w:r>
-                              <w:rPr>
-                                <w:rFonts w:asciiTheme="minorHAnsi" w:hAnsiTheme="minorHAnsi" w:cstheme="minorHAnsi"/>
-                                <w:i/>
-                                <w:iCs/>
-                                <w:sz w:val="16"/>
-                                <w:szCs w:val="16"/>
-                              </w:rPr>
-                              <w:t>0</w:t>
+                              <w:t>Florida (blue) and pooled comparison states (green) before and after 2010</w:t>
                             </w:r>
                           </w:p>
                           <w:p/>
@@ -5185,7 +5177,7 @@
           </mc:Choice>
           <mc:Fallback>
             <w:pict>
-              <v:shape w14:anchorId="1CF0E5F0" id="Text Box 26" o:spid="_x0000_s1035" type="#_x0000_t202" style="position:absolute;margin-left:25.6pt;margin-top:1pt;width:129.6pt;height:40pt;z-index:251675648;visibility:visible;mso-wrap-style:square;mso-width-percent:0;mso-height-percent:0;mso-wrap-distance-left:9pt;mso-wrap-distance-top:0;mso-wrap-distance-right:9pt;mso-wrap-distance-bottom:0;mso-position-horizontal:absolute;mso-position-horizontal-relative:text;mso-position-vertical:absolute;mso-position-vertical-relative:text;mso-width-percent:0;mso-height-percent:0;mso-width-relative:margin;mso-height-relative:margin;v-text-anchor:top" o:gfxdata="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" fillcolor="white [3201]" stroked="f" strokeweight=".5pt">
+              <v:shape w14:anchorId="1CF0E5F0" id="Text Box 26" o:spid="_x0000_s1035" type="#_x0000_t202" style="position:absolute;margin-left:25.6pt;margin-top:1pt;width:129.6pt;height:40pt;z-index:251675648;visibility:visible;mso-wrap-style:square;mso-width-percent:0;mso-height-percent:0;mso-wrap-distance-left:9pt;mso-wrap-distance-top:0;mso-wrap-distance-right:9pt;mso-wrap-distance-bottom:0;mso-position-horizontal:absolute;mso-position-horizontal-relative:text;mso-position-vertical:absolute;mso-position-vertical-relative:text;mso-width-percent:0;mso-height-percent:0;mso-width-relative:margin;mso-height-relative:margin;v-text-anchor:top" o:gfxdata="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" fillcolor="white [3201]" stroked="f" strokeweight=".5pt">
                 <v:textbox>
                   <w:txbxContent>
                     <w:p>
@@ -5236,27 +5228,7 @@
                           <w:sz w:val="16"/>
                           <w:szCs w:val="16"/>
                         </w:rPr>
-                        <w:t>Florida (blue) and pooled comparison states (green)</w:t>
-                      </w:r>
-                      <w:r>
-                        <w:rPr>
-                          <w:rFonts w:asciiTheme="minorHAnsi" w:hAnsiTheme="minorHAnsi" w:cstheme="minorHAnsi"/>
-                          <w:i/>
-                          <w:iCs/>
-                          <w:sz w:val="16"/>
-                          <w:szCs w:val="16"/>
-                        </w:rPr>
-                        <w:t xml:space="preserve"> before and after 201</w:t>
-                      </w:r>
-                      <w:r>
-                        <w:rPr>
-                          <w:rFonts w:asciiTheme="minorHAnsi" w:hAnsiTheme="minorHAnsi" w:cstheme="minorHAnsi"/>
-                          <w:i/>
-                          <w:iCs/>
-                          <w:sz w:val="16"/>
-                          <w:szCs w:val="16"/>
-                        </w:rPr>
-                        <w:t>0</w:t>
+                        <w:t>Florida (blue) and pooled comparison states (green) before and after 2010</w:t>
                       </w:r>
                     </w:p>
                     <w:p/>
@@ -5311,14 +5283,37 @@
           <w:szCs w:val="22"/>
         </w:rPr>
       </w:pPr>
-      <w:r>
-        <w:rPr>
-          <w:i/>
-          <w:iCs/>
-          <w:color w:val="000000" w:themeColor="text1"/>
-          <w:sz w:val="22"/>
-          <w:szCs w:val="22"/>
-        </w:rPr>
+    </w:p>
+    <w:p>
+      <w:pPr>
+        <w:rPr>
+          <w:i/>
+          <w:iCs/>
+          <w:color w:val="000000" w:themeColor="text1"/>
+          <w:sz w:val="22"/>
+          <w:szCs w:val="22"/>
+        </w:rPr>
+      </w:pPr>
+    </w:p>
+    <w:p>
+      <w:pPr>
+        <w:rPr>
+          <w:i/>
+          <w:iCs/>
+          <w:color w:val="000000" w:themeColor="text1"/>
+          <w:sz w:val="22"/>
+          <w:szCs w:val="22"/>
+        </w:rPr>
+      </w:pPr>
+      <w:r>
+        <w:rPr>
+          <w:i/>
+          <w:iCs/>
+          <w:color w:val="000000" w:themeColor="text1"/>
+          <w:sz w:val="22"/>
+          <w:szCs w:val="22"/>
+        </w:rPr>
+        <w:lastRenderedPageBreak/>
         <w:t>Interpretation</w:t>
       </w:r>
     </w:p>
@@ -5353,15 +5348,7 @@
           <w:sz w:val="22"/>
           <w:szCs w:val="22"/>
         </w:rPr>
-        <w:t>Florida had a very steep incline in opioid shipment rates before it changed its policies, then saw a clear decline</w:t>
-      </w:r>
-      <w:r>
-        <w:rPr>
-          <w:color w:val="000000" w:themeColor="text1"/>
-          <w:sz w:val="22"/>
-          <w:szCs w:val="22"/>
-        </w:rPr>
-        <w:t>, while its comparison states continued to see increasing shipment rates, which indicates that the policy change in Florida was successful in curbing opioid shipments.</w:t>
+        <w:t>Florida had a very steep incline in opioid shipment rates before it changed its policies, then saw a clear decline, while its comparison states continued to see increasing shipment rates, which indicates that the policy change in Florida was successful in curbing opioid shipments.</w:t>
       </w:r>
     </w:p>
     <w:p>
@@ -5379,16 +5366,7 @@
           <w:szCs w:val="22"/>
         </w:rPr>
         <w:tab/>
-        <w:t xml:space="preserve">In Washington, the data is not as clear as this, since shipment rates level out but do not show the clear decline that its comparison states saw in the same timeframe. There may be factors at play in Washington that were not considered in our analysis, which may have set it apart from the three comparison states selected. For example, migration within the U.S. of people who were prescribed </w:t>
-      </w:r>
-      <w:r>
-        <w:rPr>
-          <w:color w:val="000000" w:themeColor="text1"/>
-          <w:sz w:val="22"/>
-          <w:szCs w:val="22"/>
-        </w:rPr>
-        <w:lastRenderedPageBreak/>
-        <w:t>opioids in Washington instead of other states, a difference in population composition (perhaps there is a greater number of elderly people in Washington that require opioid prescriptions, moving a drug from a lower to a higher tier in the DEA schedule</w:t>
+        <w:t>In Washington, the data is not as clear as this, since shipment rates level out but do not show the clear decline that its comparison states saw in the same timeframe. There may be factors at play in Washington that were not considered in our analysis, which may have set it apart from the three comparison states selected. For example, migration within the U.S. of people who were prescribed opioids in Washington instead of other states, a difference in population composition (perhaps there is a greater number of elderly people in Washington that require opioid prescriptions, moving a drug from a lower to a higher tier in the DEA schedule</w:t>
       </w:r>
       <w:r>
         <w:rPr>
@@ -5664,7 +5642,7 @@
         </w:rPr>
         <w:lastRenderedPageBreak/>
         <w:pict w14:anchorId="3D220DB3">
-          <v:rect id="_x0000_i1025" alt="" style="width:468pt;height:.05pt;mso-width-percent:0;mso-height-percent:0;mso-width-percent:0;mso-height-percent:0" o:hralign="center" o:hrstd="t" o:hr="t" fillcolor="#a0a0a0" stroked="f"/>
+          <v:rect id="_x0000_i1027" alt="" style="width:468pt;height:.05pt;mso-width-percent:0;mso-height-percent:0;mso-width-percent:0;mso-height-percent:0" o:hralign="center" o:hrstd="t" o:hr="t" fillcolor="#a0a0a0" stroked="f"/>
         </w:pict>
       </w:r>
     </w:p>
@@ -5763,13 +5741,6 @@
           <w:szCs w:val="22"/>
         </w:rPr>
         <w:tab/>
-      </w:r>
-      <w:r>
-        <w:rPr>
-          <w:color w:val="000000" w:themeColor="text1"/>
-          <w:sz w:val="22"/>
-          <w:szCs w:val="22"/>
-        </w:rPr>
         <w:t xml:space="preserve">Beginning in the late 1990s, the United States has undergone an opioid addiction crisis, initially due to an over-prescription and over-use of painkillers, and then perpetuated </w:t>
       </w:r>
       <w:proofErr w:type="gramStart"/>
@@ -6368,15 +6339,7 @@
           <w:szCs w:val="22"/>
         </w:rPr>
         <w:tab/>
-        <w:t xml:space="preserve">To visualize the changes in opioid related deaths before and after the policy changes, plots were created </w:t>
-      </w:r>
-      <w:r>
-        <w:rPr>
-          <w:color w:val="000000" w:themeColor="text1"/>
-          <w:sz w:val="22"/>
-          <w:szCs w:val="22"/>
-        </w:rPr>
-        <w:t>to show the trends before and after the policy changes in each of the three states of interest</w:t>
+        <w:t>To visualize the changes in opioid related deaths before and after the policy changes, plots were created to show the trends before and after the policy changes in each of the three states of interest</w:t>
       </w:r>
       <w:r>
         <w:rPr>
@@ -6588,7 +6551,7 @@
           </mc:Choice>
           <mc:Fallback>
             <w:pict>
-              <v:shape w14:anchorId="24FEF0ED" id="Text Box 36" o:spid="_x0000_s1036" type="#_x0000_t202" style="position:absolute;left:0;text-align:left;margin-left:-43.65pt;margin-top:154.8pt;width:460.3pt;height:34pt;z-index:251678720;visibility:visible;mso-wrap-style:square;mso-width-percent:0;mso-height-percent:0;mso-wrap-distance-left:9pt;mso-wrap-distance-top:0;mso-wrap-distance-right:9pt;mso-wrap-distance-bottom:0;mso-position-horizontal:absolute;mso-position-horizontal-relative:text;mso-position-vertical:absolute;mso-position-vertical-relative:text;mso-width-percent:0;mso-height-percent:0;mso-width-relative:margin;mso-height-relative:margin;v-text-anchor:top" o:gfxdata="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" fillcolor="white [3201]" stroked="f" strokeweight=".5pt">
+              <v:shape w14:anchorId="24FEF0ED" id="Text Box 36" o:spid="_x0000_s1036" type="#_x0000_t202" style="position:absolute;left:0;text-align:left;margin-left:-43.65pt;margin-top:154.8pt;width:460.3pt;height:34pt;z-index:251678720;visibility:visible;mso-wrap-style:square;mso-width-percent:0;mso-height-percent:0;mso-wrap-distance-left:9pt;mso-wrap-distance-top:0;mso-wrap-distance-right:9pt;mso-wrap-distance-bottom:0;mso-position-horizontal:absolute;mso-position-horizontal-relative:text;mso-position-vertical:absolute;mso-position-vertical-relative:text;mso-width-percent:0;mso-height-percent:0;mso-width-relative:margin;mso-height-relative:margin;v-text-anchor:top" o:gfxdata="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" fillcolor="white [3201]" stroked="f" strokeweight=".5pt">
                 <v:textbox>
                   <w:txbxContent>
                     <w:p>
@@ -6778,23 +6741,7 @@
           <w:szCs w:val="22"/>
         </w:rPr>
         <w:lastRenderedPageBreak/>
-        <w:t xml:space="preserve">The rate of opioid related overdose deaths in Florida was increasing steeply between the years of 2000 and 2010, when the policy change was implemented, then was on a shallower decline until 2015. In Texas, we see that the rates of overdose death are </w:t>
-      </w:r>
-      <w:r>
-        <w:rPr>
-          <w:color w:val="000000" w:themeColor="text1"/>
-          <w:sz w:val="22"/>
-          <w:szCs w:val="22"/>
-        </w:rPr>
-        <w:t>overall</w:t>
-      </w:r>
-      <w:r>
-        <w:rPr>
-          <w:color w:val="000000" w:themeColor="text1"/>
-          <w:sz w:val="22"/>
-          <w:szCs w:val="22"/>
-        </w:rPr>
-        <w:t xml:space="preserve"> lower than in Florida but has a slightly steeper incline during its increase until 2007. After the policy change, it declines but at an even shallower rate than in Florida. Washington has overall overdose death rates in between Texas and Florida, and has a slightly shallower increase rate, but its policy change does not seem to have changed its trend. The overdose death rate did drop about five units, which is the largest drop among the three states, but its trend is still drives upward after the policy implementation. These analyses overall appear to show effectiveness in the policy changes in curbing opioid overdose death rate trends in Florida and Texas, and number of deaths (but not trend) in Washington.</w:t>
+        <w:t>The rate of opioid related overdose deaths in Florida was increasing steeply between the years of 2000 and 2010, when the policy change was implemented, then was on a shallower decline until 2015. In Texas, we see that the rates of overdose death are overall lower than in Florida but has a slightly steeper incline during its increase until 2007. After the policy change, it declines but at an even shallower rate than in Florida. Washington has overall overdose death rates in between Texas and Florida, and has a slightly shallower increase rate, but its policy change does not seem to have changed its trend. The overdose death rate did drop about five units, which is the largest drop among the three states, but its trend is still drives upward after the policy implementation. These analyses overall appear to show effectiveness in the policy changes in curbing opioid overdose death rate trends in Florida and Texas, and number of deaths (but not trend) in Washington.</w:t>
       </w:r>
     </w:p>
     <w:p>
@@ -6934,7 +6881,7 @@
           </mc:Choice>
           <mc:Fallback>
             <w:pict>
-              <v:shape w14:anchorId="6D4A3B02" id="Text Box 40" o:spid="_x0000_s1037" type="#_x0000_t202" style="position:absolute;left:0;text-align:left;margin-left:-42.75pt;margin-top:168.45pt;width:460.3pt;height:28.5pt;z-index:251680768;visibility:visible;mso-wrap-style:square;mso-width-percent:0;mso-height-percent:0;mso-wrap-distance-left:9pt;mso-wrap-distance-top:0;mso-wrap-distance-right:9pt;mso-wrap-distance-bottom:0;mso-position-horizontal:absolute;mso-position-horizontal-relative:text;mso-position-vertical:absolute;mso-position-vertical-relative:text;mso-width-percent:0;mso-height-percent:0;mso-width-relative:margin;mso-height-relative:margin;v-text-anchor:top" o:gfxdata="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" fillcolor="white [3201]" stroked="f" strokeweight=".5pt">
+              <v:shape w14:anchorId="6D4A3B02" id="Text Box 40" o:spid="_x0000_s1037" type="#_x0000_t202" style="position:absolute;left:0;text-align:left;margin-left:-42.75pt;margin-top:168.45pt;width:460.3pt;height:28.5pt;z-index:251680768;visibility:visible;mso-wrap-style:square;mso-width-percent:0;mso-height-percent:0;mso-wrap-distance-left:9pt;mso-wrap-distance-top:0;mso-wrap-distance-right:9pt;mso-wrap-distance-bottom:0;mso-position-horizontal:absolute;mso-position-horizontal-relative:text;mso-position-vertical:absolute;mso-position-vertical-relative:text;mso-width-percent:0;mso-height-percent:0;mso-width-relative:margin;mso-height-relative:margin;v-text-anchor:top" o:gfxdata="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" fillcolor="white [3201]" stroked="f" strokeweight=".5pt">
                 <v:textbox>
                   <w:txbxContent>
                     <w:p>
@@ -7111,12 +7058,40 @@
           <w:color w:val="000000" w:themeColor="text1"/>
         </w:rPr>
       </w:pPr>
-      <w:r>
+    </w:p>
+    <w:p>
+      <w:pPr>
         <w:rPr>
           <w:b/>
           <w:bCs/>
           <w:color w:val="000000" w:themeColor="text1"/>
         </w:rPr>
+      </w:pPr>
+    </w:p>
+    <w:p>
+      <w:pPr>
+        <w:rPr>
+          <w:b/>
+          <w:bCs/>
+          <w:color w:val="000000" w:themeColor="text1"/>
+        </w:rPr>
+      </w:pPr>
+    </w:p>
+    <w:p>
+      <w:pPr>
+        <w:rPr>
+          <w:b/>
+          <w:bCs/>
+          <w:color w:val="000000" w:themeColor="text1"/>
+        </w:rPr>
+      </w:pPr>
+      <w:r>
+        <w:rPr>
+          <w:b/>
+          <w:bCs/>
+          <w:color w:val="000000" w:themeColor="text1"/>
+        </w:rPr>
+        <w:lastRenderedPageBreak/>
         <w:t xml:space="preserve">Opioid Shipment Rate Analysis </w:t>
       </w:r>
     </w:p>
@@ -7176,51 +7151,17 @@
           <w:sz w:val="22"/>
           <w:szCs w:val="22"/>
         </w:rPr>
-        <w:t xml:space="preserve">To </w:t>
-      </w:r>
-      <w:r>
-        <w:rPr>
-          <w:color w:val="000000" w:themeColor="text1"/>
-          <w:sz w:val="22"/>
-          <w:szCs w:val="22"/>
-        </w:rPr>
-        <w:t xml:space="preserve">visualize the changes in opioid </w:t>
-      </w:r>
-      <w:r>
-        <w:rPr>
-          <w:color w:val="000000" w:themeColor="text1"/>
-          <w:sz w:val="22"/>
-          <w:szCs w:val="22"/>
-        </w:rPr>
-        <w:t>shipments</w:t>
-      </w:r>
-      <w:r>
-        <w:rPr>
-          <w:color w:val="000000" w:themeColor="text1"/>
-          <w:sz w:val="22"/>
-          <w:szCs w:val="22"/>
-        </w:rPr>
-        <w:t xml:space="preserve"> before and after the policy changes, plots were created to show the trends before and after the policy changes in each of the three states of interest and in their comparison states (</w:t>
-      </w:r>
-      <w:r>
-        <w:rPr>
-          <w:i/>
-          <w:iCs/>
-          <w:color w:val="000000" w:themeColor="text1"/>
-          <w:sz w:val="22"/>
-          <w:szCs w:val="22"/>
-        </w:rPr>
-        <w:t xml:space="preserve">Figure </w:t>
-      </w:r>
-      <w:r>
-        <w:rPr>
-          <w:i/>
-          <w:iCs/>
-          <w:color w:val="000000" w:themeColor="text1"/>
-          <w:sz w:val="22"/>
-          <w:szCs w:val="22"/>
-        </w:rPr>
-        <w:t>3</w:t>
+        <w:t>To visualize the changes in opioid shipments before and after the policy changes, plots were created to show the trends before and after the policy changes in each of the three states of interest and in their comparison states (</w:t>
+      </w:r>
+      <w:r>
+        <w:rPr>
+          <w:i/>
+          <w:iCs/>
+          <w:color w:val="000000" w:themeColor="text1"/>
+          <w:sz w:val="22"/>
+          <w:szCs w:val="22"/>
+        </w:rPr>
+        <w:t>Figure 3</w:t>
       </w:r>
       <w:r>
         <w:rPr>
@@ -7383,14 +7324,7 @@
                                 <w:rFonts w:ascii="Arial" w:hAnsi="Arial" w:cs="Arial"/>
                                 <w:color w:val="000000" w:themeColor="text1"/>
                               </w:rPr>
-                              <w:t xml:space="preserve">3: Opioid shipment data for Florida and Washington in top row. Target and comparison states in the bottom row. </w:t>
-                            </w:r>
-                            <w:r>
-                              <w:rPr>
-                                <w:rFonts w:ascii="Arial" w:hAnsi="Arial" w:cs="Arial"/>
-                                <w:color w:val="000000" w:themeColor="text1"/>
-                              </w:rPr>
-                              <w:t>Target states in BLUE, comparison states in GREEN.</w:t>
+                              <w:t>3: Opioid shipment data for Florida and Washington in top row. Target and comparison states in the bottom row. Target states in BLUE, comparison states in GREEN.</w:t>
                             </w:r>
                           </w:p>
                         </w:txbxContent>
@@ -7415,7 +7349,7 @@
           </mc:Choice>
           <mc:Fallback>
             <w:pict>
-              <v:shape w14:anchorId="74D365D7" id="Text Box 44" o:spid="_x0000_s1038" type="#_x0000_t202" style="position:absolute;left:0;text-align:left;margin-left:-3.25pt;margin-top:9.7pt;width:460.3pt;height:34pt;z-index:251682816;visibility:visible;mso-wrap-style:square;mso-width-percent:0;mso-height-percent:0;mso-wrap-distance-left:9pt;mso-wrap-distance-top:0;mso-wrap-distance-right:9pt;mso-wrap-distance-bottom:0;mso-position-horizontal:absolute;mso-position-horizontal-relative:text;mso-position-vertical:absolute;mso-position-vertical-relative:text;mso-width-percent:0;mso-height-percent:0;mso-width-relative:margin;mso-height-relative:margin;v-text-anchor:top" o:gfxdata="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" fillcolor="white [3201]" stroked="f" strokeweight=".5pt">
+              <v:shape w14:anchorId="74D365D7" id="Text Box 44" o:spid="_x0000_s1038" type="#_x0000_t202" style="position:absolute;left:0;text-align:left;margin-left:-3.25pt;margin-top:9.7pt;width:460.3pt;height:34pt;z-index:251682816;visibility:visible;mso-wrap-style:square;mso-width-percent:0;mso-height-percent:0;mso-wrap-distance-left:9pt;mso-wrap-distance-top:0;mso-wrap-distance-right:9pt;mso-wrap-distance-bottom:0;mso-position-horizontal:absolute;mso-position-horizontal-relative:text;mso-position-vertical:absolute;mso-position-vertical-relative:text;mso-width-percent:0;mso-height-percent:0;mso-width-relative:margin;mso-height-relative:margin;v-text-anchor:top" o:gfxdata="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" fillcolor="white [3201]" stroked="f" strokeweight=".5pt">
                 <v:textbox>
                   <w:txbxContent>
                     <w:p>
@@ -7435,14 +7369,7 @@
                           <w:rFonts w:ascii="Arial" w:hAnsi="Arial" w:cs="Arial"/>
                           <w:color w:val="000000" w:themeColor="text1"/>
                         </w:rPr>
-                        <w:t xml:space="preserve">3: Opioid shipment data for Florida and Washington in top row. Target and comparison states in the bottom row. </w:t>
-                      </w:r>
-                      <w:r>
-                        <w:rPr>
-                          <w:rFonts w:ascii="Arial" w:hAnsi="Arial" w:cs="Arial"/>
-                          <w:color w:val="000000" w:themeColor="text1"/>
-                        </w:rPr>
-                        <w:t>Target states in BLUE, comparison states in GREEN.</w:t>
+                        <w:t>3: Opioid shipment data for Florida and Washington in top row. Target and comparison states in the bottom row. Target states in BLUE, comparison states in GREEN.</w:t>
                       </w:r>
                     </w:p>
                   </w:txbxContent>
@@ -7534,7 +7461,16 @@
           <w:szCs w:val="22"/>
         </w:rPr>
         <w:tab/>
-        <w:t>In Washington, the data is not as clear as this, since shipment rates level out but do not show the clear decline that its comparison states saw in the same timeframe. There may be factors at play in Washington that were not considered in our analysis, which may have set it apart from the three comparison states selected. For example, migration within the U.S. of people who were prescribed opioids in Washington instead of other states, a difference in population composition (perhaps there is a greater number of elderly people in Washington that require opioid prescriptions, moving a drug from a lower to a higher tier in the DEA schedule</w:t>
+        <w:t xml:space="preserve">In Washington, the data is not as clear as this, since shipment rates level out but do not show the clear decline that its comparison states saw in the same timeframe. There may be factors at play in Washington that were not considered in our analysis, which may have set it apart from the three comparison states selected. For example, migration within the U.S. of people who were prescribed opioids in Washington instead of other states, a difference in population composition (perhaps there is a greater number of elderly people in Washington that require opioid prescriptions, moving a drug from a </w:t>
+      </w:r>
+      <w:r>
+        <w:rPr>
+          <w:color w:val="000000" w:themeColor="text1"/>
+          <w:sz w:val="22"/>
+          <w:szCs w:val="22"/>
+        </w:rPr>
+        <w:lastRenderedPageBreak/>
+        <w:t>lower to a higher tier in the DEA schedule</w:t>
       </w:r>
       <w:r>
         <w:rPr>
@@ -7569,16 +7505,7 @@
           <w:sz w:val="22"/>
           <w:szCs w:val="22"/>
         </w:rPr>
-        <w:t xml:space="preserve"> Washington’s comparison states, there was a </w:t>
-      </w:r>
-      <w:r>
-        <w:rPr>
-          <w:color w:val="000000" w:themeColor="text1"/>
-          <w:sz w:val="22"/>
-          <w:szCs w:val="22"/>
-        </w:rPr>
-        <w:lastRenderedPageBreak/>
-        <w:t>national trend that reflected the levelling out in opioid prescriptions after two major papers raised awareness in the medical community in 2009 and 2010</w:t>
+        <w:t xml:space="preserve"> Washington’s comparison states, there was a national trend that reflected the levelling out in opioid prescriptions after two major papers raised awareness in the medical community in 2009 and 2010</w:t>
       </w:r>
       <w:r>
         <w:rPr>
@@ -7741,23 +7668,7 @@
           <w:szCs w:val="22"/>
         </w:rPr>
         <w:tab/>
-        <w:t xml:space="preserve">In addition, this data is solely focused on the U.S. and several of its states, but it could be relevant to </w:t>
-      </w:r>
-      <w:r>
-        <w:rPr>
-          <w:color w:val="000000" w:themeColor="text1"/>
-          <w:sz w:val="22"/>
-          <w:szCs w:val="22"/>
-        </w:rPr>
-        <w:t>consider</w:t>
-      </w:r>
-      <w:r>
-        <w:rPr>
-          <w:color w:val="000000" w:themeColor="text1"/>
-          <w:sz w:val="22"/>
-          <w:szCs w:val="22"/>
-        </w:rPr>
-        <w:t xml:space="preserve"> how illicit drug use might be fueled by changes in policies in our neighboring countries, like Canada, Mexico, Central America, and South America.</w:t>
+        <w:t>In addition, this data is solely focused on the U.S. and several of its states, but it could be relevant to consider how illicit drug use might be fueled by changes in policies in our neighboring countries, like Canada, Mexico, Central America, and South America.</w:t>
       </w:r>
     </w:p>
     <w:sectPr>
@@ -7804,6 +7715,11 @@
         <w:docPartUnique/>
       </w:docPartObj>
     </w:sdtPr>
+    <w:sdtEndPr>
+      <w:rPr>
+        <w:rStyle w:val="PageNumber"/>
+      </w:rPr>
+    </w:sdtEndPr>
     <w:sdtContent>
       <w:p>
         <w:pPr>
@@ -7856,6 +7772,11 @@
         <w:docPartUnique/>
       </w:docPartObj>
     </w:sdtPr>
+    <w:sdtEndPr>
+      <w:rPr>
+        <w:rStyle w:val="PageNumber"/>
+      </w:rPr>
+    </w:sdtEndPr>
     <w:sdtContent>
       <w:p>
         <w:pPr>
@@ -8002,56 +7923,16 @@
         </w:rPr>
         <w:footnoteRef/>
       </w:r>
-      <w:r>
-        <w:rPr>
-          <w:rFonts w:ascii="Arial" w:hAnsi="Arial" w:cs="Arial"/>
-          <w:szCs w:val="22"/>
-        </w:rPr>
-        <w:fldChar w:fldCharType="begin"/>
-      </w:r>
-      <w:r>
-        <w:rPr>
-          <w:rFonts w:ascii="Arial" w:hAnsi="Arial" w:cs="Arial"/>
-          <w:szCs w:val="22"/>
-        </w:rPr>
-        <w:instrText xml:space="preserve"> HYPERLINK "</w:instrText>
-      </w:r>
-      <w:r>
-        <w:rPr>
-          <w:rFonts w:ascii="Arial" w:hAnsi="Arial" w:cs="Arial"/>
-          <w:szCs w:val="22"/>
-        </w:rPr>
-        <w:instrText>https://urldefense.com/v3/__http://Census.gov__;!!OToaGQ!6efKOCd1I6x8GrQkrOtL9p43O7hmImrdAbUPGypskBI4AfSKO-lQoLG6cJTu3jPAfj7tMQ$</w:instrText>
-      </w:r>
-      <w:r>
-        <w:rPr>
-          <w:rFonts w:ascii="Arial" w:hAnsi="Arial" w:cs="Arial"/>
-          <w:szCs w:val="22"/>
-        </w:rPr>
-        <w:instrText xml:space="preserve">" </w:instrText>
-      </w:r>
-      <w:r>
-        <w:rPr>
-          <w:rFonts w:ascii="Arial" w:hAnsi="Arial" w:cs="Arial"/>
-          <w:szCs w:val="22"/>
-        </w:rPr>
-        <w:fldChar w:fldCharType="separate"/>
-      </w:r>
-      <w:r>
-        <w:rPr>
-          <w:rStyle w:val="Hyperlink"/>
-          <w:rFonts w:ascii="Arial" w:hAnsi="Arial" w:cs="Arial"/>
-          <w:szCs w:val="22"/>
-        </w:rPr>
-        <w:t>https://urldefense.com/v3/__http://Census.gov__;!!OToaGQ!6efKOCd1I6x8GrQkrOtL9p43O7hmImrdAbUPGypskBI4AfSKO-lQoLG6cJTu3jPAfj7tMQ$</w:t>
-      </w:r>
-      <w:r>
-        <w:rPr>
-          <w:rFonts w:ascii="Arial" w:hAnsi="Arial" w:cs="Arial"/>
-          <w:szCs w:val="22"/>
-        </w:rPr>
-        <w:fldChar w:fldCharType="end"/>
-      </w:r>
+      <w:hyperlink r:id="rId3" w:history="1">
+        <w:r>
+          <w:rPr>
+            <w:rStyle w:val="Hyperlink"/>
+            <w:rFonts w:ascii="Arial" w:hAnsi="Arial" w:cs="Arial"/>
+            <w:szCs w:val="22"/>
+          </w:rPr>
+          <w:t>https://urldefense.com/v3/__http://Census.gov__;!!OToaGQ!6efKOCd1I6x8GrQkrOtL9p43O7hmImrdAbUPGypskBI4AfSKO-lQoLG6cJTu3jPAfj7tMQ$</w:t>
+        </w:r>
+      </w:hyperlink>
     </w:p>
   </w:footnote>
   <w:footnote w:id="4">
@@ -8199,7 +8080,7 @@
       <w:r>
         <w:t>–704. DOI: </w:t>
       </w:r>
-      <w:hyperlink r:id="rId3" w:tgtFrame="_blank" w:history="1">
+      <w:hyperlink r:id="rId4" w:tgtFrame="_blank" w:history="1">
         <w:r>
           <w:rPr>
             <w:rStyle w:val="Hyperlink"/>
@@ -8290,7 +8171,7 @@
       <w:r>
         <w:t xml:space="preserve"> </w:t>
       </w:r>
-      <w:hyperlink r:id="rId4" w:history="1">
+      <w:hyperlink r:id="rId5" w:history="1">
         <w:r>
           <w:rPr>
             <w:rStyle w:val="Hyperlink"/>
@@ -8321,7 +8202,7 @@
       <w:r>
         <w:t xml:space="preserve"> </w:t>
       </w:r>
-      <w:hyperlink r:id="rId5" w:history="1">
+      <w:hyperlink r:id="rId6" w:history="1">
         <w:r>
           <w:rPr>
             <w:rStyle w:val="Hyperlink"/>
@@ -8348,7 +8229,7 @@
         </w:rPr>
         <w:footnoteRef/>
       </w:r>
-      <w:hyperlink r:id="rId6" w:history="1">
+      <w:hyperlink r:id="rId7" w:history="1">
         <w:r>
           <w:rPr>
             <w:rStyle w:val="Hyperlink"/>
@@ -8505,7 +8386,7 @@
       <w:r>
         <w:t>–704. DOI: </w:t>
       </w:r>
-      <w:hyperlink r:id="rId7" w:tgtFrame="_blank" w:history="1">
+      <w:hyperlink r:id="rId8" w:tgtFrame="_blank" w:history="1">
         <w:r>
           <w:rPr>
             <w:rStyle w:val="Hyperlink"/>
@@ -9375,6 +9256,7 @@
   <w:style w:type="character" w:default="1" w:styleId="DefaultParagraphFont">
     <w:name w:val="Default Paragraph Font"/>
     <w:uiPriority w:val="1"/>
+    <w:semiHidden/>
     <w:unhideWhenUsed/>
   </w:style>
   <w:style w:type="table" w:default="1" w:styleId="TableNormal">

</xml_diff>